<commit_message>
Added csvsimple sample (non-functional)
</commit_message>
<xml_diff>
--- a/reference.docx
+++ b/reference.docx
@@ -5,6 +5,7 @@
     <w:p>
       <w:pPr>
         <w:pStyle w:val="Titel"/>
+        <w:spacing w:before="0" w:after="0" w:line="360" w:lineRule="auto"/>
       </w:pPr>
       <w:r>
         <w:t xml:space="preserve"> Title </w:t>
@@ -13,6 +14,7 @@
     <w:p>
       <w:pPr>
         <w:pStyle w:val="Undertitel"/>
+        <w:spacing w:before="0" w:after="0" w:line="360" w:lineRule="auto"/>
       </w:pPr>
       <w:r>
         <w:t xml:space="preserve"> Subtitle </w:t>
@@ -21,6 +23,7 @@
     <w:p>
       <w:pPr>
         <w:pStyle w:val="Author"/>
+        <w:spacing w:after="0" w:line="360" w:lineRule="auto"/>
       </w:pPr>
       <w:r>
         <w:t xml:space="preserve"> Author </w:t>
@@ -29,6 +32,7 @@
     <w:p>
       <w:pPr>
         <w:pStyle w:val="Dato"/>
+        <w:spacing w:after="0" w:line="360" w:lineRule="auto"/>
       </w:pPr>
       <w:r>
         <w:t xml:space="preserve"> Date </w:t>
@@ -37,6 +41,7 @@
     <w:p>
       <w:pPr>
         <w:pStyle w:val="Abstract"/>
+        <w:spacing w:before="0" w:after="0" w:line="360" w:lineRule="auto"/>
       </w:pPr>
       <w:r>
         <w:t xml:space="preserve"> Abstract </w:t>
@@ -48,17 +53,20 @@
       </w:pPr>
       <w:bookmarkStart w:id="0" w:name="heading-1"/>
       <w:r>
-        <w:t xml:space="preserve"> Heading 1 </w:t>
-      </w:r>
+        <w:t>Heading</w:t>
+      </w:r>
+      <w:r>
+        <w:t xml:space="preserve"> 1 </w:t>
+      </w:r>
+      <w:bookmarkStart w:id="1" w:name="heading-2"/>
       <w:bookmarkEnd w:id="0"/>
     </w:p>
     <w:p>
       <w:pPr>
         <w:pStyle w:val="Overskrift2"/>
       </w:pPr>
-      <w:bookmarkStart w:id="1" w:name="heading-2"/>
-      <w:r>
-        <w:t xml:space="preserve"> Heading 2 </w:t>
+      <w:r>
+        <w:t xml:space="preserve">Heading 2 </w:t>
       </w:r>
       <w:bookmarkEnd w:id="1"/>
     </w:p>
@@ -68,7 +76,13 @@
       </w:pPr>
       <w:bookmarkStart w:id="2" w:name="heading-3"/>
       <w:r>
-        <w:t xml:space="preserve"> Heading 3 </w:t>
+        <w:t xml:space="preserve"> </w:t>
+      </w:r>
+      <w:r>
+        <w:t>Heading</w:t>
+      </w:r>
+      <w:r>
+        <w:t xml:space="preserve"> 3 </w:t>
       </w:r>
       <w:bookmarkEnd w:id="2"/>
     </w:p>
@@ -78,7 +92,13 @@
       </w:pPr>
       <w:bookmarkStart w:id="3" w:name="heading-4"/>
       <w:r>
-        <w:t xml:space="preserve"> Heading 4 </w:t>
+        <w:t xml:space="preserve"> </w:t>
+      </w:r>
+      <w:r>
+        <w:t>Heading</w:t>
+      </w:r>
+      <w:r>
+        <w:t xml:space="preserve"> 4 </w:t>
       </w:r>
       <w:bookmarkEnd w:id="3"/>
     </w:p>
@@ -108,7 +128,13 @@
       </w:pPr>
       <w:bookmarkStart w:id="6" w:name="heading-7"/>
       <w:r>
-        <w:t xml:space="preserve"> Heading 7 </w:t>
+        <w:t xml:space="preserve"> </w:t>
+      </w:r>
+      <w:r>
+        <w:t>Heading</w:t>
+      </w:r>
+      <w:r>
+        <w:t xml:space="preserve"> 7 </w:t>
       </w:r>
       <w:bookmarkEnd w:id="6"/>
     </w:p>
@@ -118,7 +144,13 @@
       </w:pPr>
       <w:bookmarkStart w:id="7" w:name="heading-8"/>
       <w:r>
-        <w:t xml:space="preserve"> Heading 8 </w:t>
+        <w:t xml:space="preserve"> </w:t>
+      </w:r>
+      <w:r>
+        <w:t>Heading</w:t>
+      </w:r>
+      <w:r>
+        <w:t xml:space="preserve"> 8 </w:t>
       </w:r>
       <w:bookmarkEnd w:id="7"/>
     </w:p>
@@ -128,13 +160,20 @@
       </w:pPr>
       <w:bookmarkStart w:id="8" w:name="heading-9"/>
       <w:r>
-        <w:t xml:space="preserve"> Heading 9 </w:t>
+        <w:t xml:space="preserve"> </w:t>
+      </w:r>
+      <w:r>
+        <w:t>Heading</w:t>
+      </w:r>
+      <w:r>
+        <w:t xml:space="preserve"> 9 </w:t>
       </w:r>
       <w:bookmarkEnd w:id="8"/>
     </w:p>
     <w:p>
       <w:pPr>
         <w:pStyle w:val="FirstParagraph"/>
+        <w:spacing w:before="0" w:after="0" w:line="360" w:lineRule="auto"/>
       </w:pPr>
       <w:r>
         <w:t xml:space="preserve"> First Paragraph. </w:t>
@@ -143,6 +182,7 @@
     <w:p>
       <w:pPr>
         <w:pStyle w:val="Brdtekst"/>
+        <w:spacing w:before="0" w:after="0" w:line="360" w:lineRule="auto"/>
       </w:pPr>
       <w:r>
         <w:t xml:space="preserve"> Body Text. Body Text Char.    </w:t>
@@ -177,6 +217,7 @@
     <w:p>
       <w:pPr>
         <w:pStyle w:val="Bloktekst"/>
+        <w:spacing w:before="0" w:after="0" w:line="360" w:lineRule="auto"/>
       </w:pPr>
       <w:r>
         <w:t xml:space="preserve"> Block Text. </w:t>
@@ -185,6 +226,7 @@
     <w:p>
       <w:pPr>
         <w:pStyle w:val="TableCaption"/>
+        <w:spacing w:after="0" w:line="360" w:lineRule="auto"/>
       </w:pPr>
       <w:r>
         <w:t xml:space="preserve"> Table caption. </w:t>
@@ -212,6 +254,7 @@
           <w:p>
             <w:pPr>
               <w:pStyle w:val="Compact"/>
+              <w:spacing w:before="0" w:after="0" w:line="360" w:lineRule="auto"/>
             </w:pPr>
             <w:r>
               <w:t xml:space="preserve"> Table </w:t>
@@ -225,6 +268,7 @@
           <w:p>
             <w:pPr>
               <w:pStyle w:val="Compact"/>
+              <w:spacing w:before="0" w:after="0" w:line="360" w:lineRule="auto"/>
             </w:pPr>
             <w:r>
               <w:t xml:space="preserve"> Table </w:t>
@@ -240,8 +284,10 @@
           <w:p>
             <w:pPr>
               <w:pStyle w:val="Compact"/>
+              <w:spacing w:before="0" w:after="0" w:line="360" w:lineRule="auto"/>
             </w:pPr>
             <w:r>
+              <w:lastRenderedPageBreak/>
               <w:t xml:space="preserve"> 1 </w:t>
             </w:r>
           </w:p>
@@ -253,6 +299,7 @@
           <w:p>
             <w:pPr>
               <w:pStyle w:val="Compact"/>
+              <w:spacing w:before="0" w:after="0" w:line="360" w:lineRule="auto"/>
             </w:pPr>
             <w:r>
               <w:t xml:space="preserve"> 2 </w:t>
@@ -264,6 +311,7 @@
     <w:p>
       <w:pPr>
         <w:pStyle w:val="ImageCaption"/>
+        <w:spacing w:after="0" w:line="360" w:lineRule="auto"/>
       </w:pPr>
       <w:r>
         <w:t xml:space="preserve"> Image Caption </w:t>
@@ -272,15 +320,16 @@
     <w:p>
       <w:pPr>
         <w:pStyle w:val="DefinitionTerm"/>
-      </w:pPr>
-      <w:r>
-        <w:lastRenderedPageBreak/>
+        <w:spacing w:line="360" w:lineRule="auto"/>
+      </w:pPr>
+      <w:r>
         <w:t xml:space="preserve"> DefinitionTerm </w:t>
       </w:r>
     </w:p>
     <w:p>
       <w:pPr>
         <w:pStyle w:val="Definition"/>
+        <w:spacing w:after="0" w:line="360" w:lineRule="auto"/>
       </w:pPr>
       <w:r>
         <w:t xml:space="preserve"> Definition </w:t>
@@ -289,6 +338,7 @@
     <w:p>
       <w:pPr>
         <w:pStyle w:val="DefinitionTerm"/>
+        <w:spacing w:line="360" w:lineRule="auto"/>
       </w:pPr>
       <w:r>
         <w:t xml:space="preserve"> DefinitionTerm </w:t>
@@ -297,6 +347,7 @@
     <w:p>
       <w:pPr>
         <w:pStyle w:val="Definition"/>
+        <w:spacing w:after="0" w:line="360" w:lineRule="auto"/>
       </w:pPr>
       <w:r>
         <w:t xml:space="preserve"> Definition </w:t>
@@ -477,8 +528,214 @@
       </w:pPr>
     </w:lvl>
   </w:abstractNum>
+  <w:abstractNum w:abstractNumId="1" w15:restartNumberingAfterBreak="0">
+    <w:nsid w:val="30D34B1D"/>
+    <w:multiLevelType w:val="multilevel"/>
+    <w:tmpl w:val="CD14F12C"/>
+    <w:lvl w:ilvl="0">
+      <w:start w:val="1"/>
+      <w:numFmt w:val="decimal"/>
+      <w:lvlText w:val="%1."/>
+      <w:lvlJc w:val="left"/>
+      <w:pPr>
+        <w:ind w:left="360" w:hanging="360"/>
+      </w:pPr>
+      <w:rPr>
+        <w:rFonts w:hint="default"/>
+      </w:rPr>
+    </w:lvl>
+    <w:lvl w:ilvl="1">
+      <w:start w:val="1"/>
+      <w:numFmt w:val="decimal"/>
+      <w:lvlText w:val="%1.%2."/>
+      <w:lvlJc w:val="left"/>
+      <w:pPr>
+        <w:ind w:left="792" w:hanging="432"/>
+      </w:pPr>
+      <w:rPr>
+        <w:rFonts w:hint="default"/>
+      </w:rPr>
+    </w:lvl>
+    <w:lvl w:ilvl="2">
+      <w:start w:val="1"/>
+      <w:numFmt w:val="decimal"/>
+      <w:lvlText w:val="%1.%2.%3."/>
+      <w:lvlJc w:val="left"/>
+      <w:pPr>
+        <w:ind w:left="1224" w:hanging="504"/>
+      </w:pPr>
+      <w:rPr>
+        <w:rFonts w:hint="default"/>
+      </w:rPr>
+    </w:lvl>
+    <w:lvl w:ilvl="3">
+      <w:start w:val="1"/>
+      <w:numFmt w:val="decimal"/>
+      <w:lvlText w:val="%1.%2.%3.%4."/>
+      <w:lvlJc w:val="left"/>
+      <w:pPr>
+        <w:ind w:left="1728" w:hanging="648"/>
+      </w:pPr>
+      <w:rPr>
+        <w:rFonts w:hint="default"/>
+      </w:rPr>
+    </w:lvl>
+    <w:lvl w:ilvl="4">
+      <w:start w:val="1"/>
+      <w:numFmt w:val="decimal"/>
+      <w:lvlText w:val="%1.%2.%3.%4.%5."/>
+      <w:lvlJc w:val="left"/>
+      <w:pPr>
+        <w:ind w:left="2232" w:hanging="792"/>
+      </w:pPr>
+      <w:rPr>
+        <w:rFonts w:hint="default"/>
+      </w:rPr>
+    </w:lvl>
+    <w:lvl w:ilvl="5">
+      <w:start w:val="1"/>
+      <w:numFmt w:val="decimal"/>
+      <w:lvlText w:val="%1.%2.%3.%4.%5.%6."/>
+      <w:lvlJc w:val="left"/>
+      <w:pPr>
+        <w:ind w:left="2736" w:hanging="936"/>
+      </w:pPr>
+      <w:rPr>
+        <w:rFonts w:hint="default"/>
+      </w:rPr>
+    </w:lvl>
+    <w:lvl w:ilvl="6">
+      <w:start w:val="1"/>
+      <w:numFmt w:val="decimal"/>
+      <w:lvlText w:val="%1.%2.%3.%4.%5.%6.%7."/>
+      <w:lvlJc w:val="left"/>
+      <w:pPr>
+        <w:ind w:left="3240" w:hanging="1080"/>
+      </w:pPr>
+      <w:rPr>
+        <w:rFonts w:hint="default"/>
+      </w:rPr>
+    </w:lvl>
+    <w:lvl w:ilvl="7">
+      <w:start w:val="1"/>
+      <w:numFmt w:val="decimal"/>
+      <w:lvlText w:val="%1.%2.%3.%4.%5.%6.%7.%8."/>
+      <w:lvlJc w:val="left"/>
+      <w:pPr>
+        <w:ind w:left="3744" w:hanging="1224"/>
+      </w:pPr>
+      <w:rPr>
+        <w:rFonts w:hint="default"/>
+      </w:rPr>
+    </w:lvl>
+    <w:lvl w:ilvl="8">
+      <w:start w:val="1"/>
+      <w:numFmt w:val="decimal"/>
+      <w:lvlText w:val="%1.%2.%3.%4.%5.%6.%7.%8.%9."/>
+      <w:lvlJc w:val="left"/>
+      <w:pPr>
+        <w:ind w:left="4320" w:hanging="1440"/>
+      </w:pPr>
+      <w:rPr>
+        <w:rFonts w:hint="default"/>
+      </w:rPr>
+    </w:lvl>
+  </w:abstractNum>
+  <w:abstractNum w:abstractNumId="2" w15:restartNumberingAfterBreak="0">
+    <w:nsid w:val="7A4579D1"/>
+    <w:multiLevelType w:val="multilevel"/>
+    <w:tmpl w:val="8E48FFE0"/>
+    <w:lvl w:ilvl="0">
+      <w:start w:val="1"/>
+      <w:numFmt w:val="decimal"/>
+      <w:pStyle w:val="Overskrift1"/>
+      <w:lvlText w:val="%1."/>
+      <w:lvlJc w:val="left"/>
+      <w:pPr>
+        <w:ind w:left="360" w:hanging="360"/>
+      </w:pPr>
+    </w:lvl>
+    <w:lvl w:ilvl="1">
+      <w:start w:val="1"/>
+      <w:numFmt w:val="decimal"/>
+      <w:lvlText w:val="%1.%2."/>
+      <w:lvlJc w:val="left"/>
+      <w:pPr>
+        <w:ind w:left="792" w:hanging="432"/>
+      </w:pPr>
+    </w:lvl>
+    <w:lvl w:ilvl="2">
+      <w:start w:val="1"/>
+      <w:numFmt w:val="decimal"/>
+      <w:lvlText w:val="%1.%2.%3."/>
+      <w:lvlJc w:val="left"/>
+      <w:pPr>
+        <w:ind w:left="1224" w:hanging="504"/>
+      </w:pPr>
+    </w:lvl>
+    <w:lvl w:ilvl="3">
+      <w:start w:val="1"/>
+      <w:numFmt w:val="decimal"/>
+      <w:lvlText w:val="%1.%2.%3.%4."/>
+      <w:lvlJc w:val="left"/>
+      <w:pPr>
+        <w:ind w:left="1728" w:hanging="648"/>
+      </w:pPr>
+    </w:lvl>
+    <w:lvl w:ilvl="4">
+      <w:start w:val="1"/>
+      <w:numFmt w:val="decimal"/>
+      <w:lvlText w:val="%1.%2.%3.%4.%5."/>
+      <w:lvlJc w:val="left"/>
+      <w:pPr>
+        <w:ind w:left="2232" w:hanging="792"/>
+      </w:pPr>
+    </w:lvl>
+    <w:lvl w:ilvl="5">
+      <w:start w:val="1"/>
+      <w:numFmt w:val="decimal"/>
+      <w:lvlText w:val="%1.%2.%3.%4.%5.%6."/>
+      <w:lvlJc w:val="left"/>
+      <w:pPr>
+        <w:ind w:left="2736" w:hanging="936"/>
+      </w:pPr>
+    </w:lvl>
+    <w:lvl w:ilvl="6">
+      <w:start w:val="1"/>
+      <w:numFmt w:val="decimal"/>
+      <w:lvlText w:val="%1.%2.%3.%4.%5.%6.%7."/>
+      <w:lvlJc w:val="left"/>
+      <w:pPr>
+        <w:ind w:left="3240" w:hanging="1080"/>
+      </w:pPr>
+    </w:lvl>
+    <w:lvl w:ilvl="7">
+      <w:start w:val="1"/>
+      <w:numFmt w:val="decimal"/>
+      <w:lvlText w:val="%1.%2.%3.%4.%5.%6.%7.%8."/>
+      <w:lvlJc w:val="left"/>
+      <w:pPr>
+        <w:ind w:left="3744" w:hanging="1224"/>
+      </w:pPr>
+    </w:lvl>
+    <w:lvl w:ilvl="8">
+      <w:start w:val="1"/>
+      <w:numFmt w:val="decimal"/>
+      <w:lvlText w:val="%1.%2.%3.%4.%5.%6.%7.%8.%9."/>
+      <w:lvlJc w:val="left"/>
+      <w:pPr>
+        <w:ind w:left="4320" w:hanging="1440"/>
+      </w:pPr>
+    </w:lvl>
+  </w:abstractNum>
   <w:num w:numId="1" w16cid:durableId="1752770490">
     <w:abstractNumId w:val="0"/>
+  </w:num>
+  <w:num w:numId="2" w16cid:durableId="823552029">
+    <w:abstractNumId w:val="2"/>
+  </w:num>
+  <w:num w:numId="3" w16cid:durableId="1447117709">
+    <w:abstractNumId w:val="1"/>
   </w:num>
 </w:numbering>
 </file>
@@ -638,6 +895,13 @@
     <w:lsdException w:name="Placeholder Text" w:semiHidden="1"/>
     <w:lsdException w:name="Light Shading"/>
     <w:lsdException w:name="Light List"/>
+    <w:lsdException w:name="Light Grid"/>
+    <w:lsdException w:name="Medium Shading 1"/>
+    <w:lsdException w:name="Medium Shading 2"/>
+    <w:lsdException w:name="Medium List 1"/>
+    <w:lsdException w:name="Medium List 2"/>
+    <w:lsdException w:name="Medium Grid 1"/>
+    <w:lsdException w:name="Medium Grid 2"/>
     <w:lsdException w:name="Medium Grid 3"/>
     <w:lsdException w:name="Dark List"/>
     <w:lsdException w:name="Colorful Shading"/>
@@ -841,17 +1105,21 @@
     <w:next w:val="Brdtekst"/>
     <w:uiPriority w:val="9"/>
     <w:qFormat/>
+    <w:rsid w:val="00CB253A"/>
     <w:pPr>
       <w:keepNext/>
       <w:keepLines/>
-      <w:spacing w:before="480" w:after="0"/>
+      <w:numPr>
+        <w:numId w:val="2"/>
+      </w:numPr>
+      <w:spacing w:after="0" w:line="360" w:lineRule="auto"/>
       <w:outlineLvl w:val="0"/>
     </w:pPr>
     <w:rPr>
-      <w:rFonts w:asciiTheme="majorHAnsi" w:eastAsiaTheme="majorEastAsia" w:hAnsiTheme="majorHAnsi" w:cstheme="majorBidi"/>
+      <w:rFonts w:ascii="Gautami" w:eastAsiaTheme="majorEastAsia" w:hAnsi="Gautami" w:cs="Gautami"/>
       <w:b/>
       <w:bCs/>
-      <w:color w:val="4F81BD" w:themeColor="accent1"/>
+      <w:color w:val="000000" w:themeColor="text1"/>
       <w:sz w:val="32"/>
       <w:szCs w:val="32"/>
     </w:rPr>
@@ -863,17 +1131,18 @@
     <w:uiPriority w:val="9"/>
     <w:unhideWhenUsed/>
     <w:qFormat/>
+    <w:rsid w:val="009F04EB"/>
     <w:pPr>
       <w:keepNext/>
       <w:keepLines/>
-      <w:spacing w:before="200" w:after="0"/>
+      <w:spacing w:after="0" w:line="360" w:lineRule="auto"/>
       <w:outlineLvl w:val="1"/>
     </w:pPr>
     <w:rPr>
-      <w:rFonts w:asciiTheme="majorHAnsi" w:eastAsiaTheme="majorEastAsia" w:hAnsiTheme="majorHAnsi" w:cstheme="majorBidi"/>
+      <w:rFonts w:ascii="Gautami" w:eastAsiaTheme="majorEastAsia" w:hAnsi="Gautami" w:cs="Gautami"/>
       <w:b/>
       <w:bCs/>
-      <w:color w:val="4F81BD" w:themeColor="accent1"/>
+      <w:color w:val="000000" w:themeColor="text1"/>
       <w:sz w:val="28"/>
       <w:szCs w:val="28"/>
     </w:rPr>
@@ -885,17 +1154,18 @@
     <w:uiPriority w:val="9"/>
     <w:unhideWhenUsed/>
     <w:qFormat/>
+    <w:rsid w:val="009F04EB"/>
     <w:pPr>
       <w:keepNext/>
       <w:keepLines/>
-      <w:spacing w:before="200" w:after="0"/>
+      <w:spacing w:after="0" w:line="360" w:lineRule="auto"/>
       <w:outlineLvl w:val="2"/>
     </w:pPr>
     <w:rPr>
-      <w:rFonts w:asciiTheme="majorHAnsi" w:eastAsiaTheme="majorEastAsia" w:hAnsiTheme="majorHAnsi" w:cstheme="majorBidi"/>
+      <w:rFonts w:ascii="Gautami" w:eastAsiaTheme="majorEastAsia" w:hAnsi="Gautami" w:cs="Gautami"/>
       <w:b/>
       <w:bCs/>
-      <w:color w:val="4F81BD" w:themeColor="accent1"/>
+      <w:color w:val="000000" w:themeColor="text1"/>
     </w:rPr>
   </w:style>
   <w:style w:type="paragraph" w:styleId="Overskrift4">
@@ -905,17 +1175,18 @@
     <w:uiPriority w:val="9"/>
     <w:unhideWhenUsed/>
     <w:qFormat/>
+    <w:rsid w:val="009F04EB"/>
     <w:pPr>
       <w:keepNext/>
       <w:keepLines/>
-      <w:spacing w:before="200" w:after="0"/>
+      <w:spacing w:after="0" w:line="360" w:lineRule="auto"/>
       <w:outlineLvl w:val="3"/>
     </w:pPr>
     <w:rPr>
-      <w:rFonts w:asciiTheme="majorHAnsi" w:eastAsiaTheme="majorEastAsia" w:hAnsiTheme="majorHAnsi" w:cstheme="majorBidi"/>
+      <w:rFonts w:ascii="Gautami" w:eastAsiaTheme="majorEastAsia" w:hAnsi="Gautami" w:cs="Gautami"/>
       <w:bCs/>
       <w:i/>
-      <w:color w:val="4F81BD" w:themeColor="accent1"/>
+      <w:color w:val="000000" w:themeColor="text1"/>
     </w:rPr>
   </w:style>
   <w:style w:type="paragraph" w:styleId="Overskrift5">
@@ -925,16 +1196,17 @@
     <w:uiPriority w:val="9"/>
     <w:unhideWhenUsed/>
     <w:qFormat/>
+    <w:rsid w:val="009F04EB"/>
     <w:pPr>
       <w:keepNext/>
       <w:keepLines/>
-      <w:spacing w:before="200" w:after="0"/>
+      <w:spacing w:after="0" w:line="360" w:lineRule="auto"/>
       <w:outlineLvl w:val="4"/>
     </w:pPr>
     <w:rPr>
-      <w:rFonts w:asciiTheme="majorHAnsi" w:eastAsiaTheme="majorEastAsia" w:hAnsiTheme="majorHAnsi" w:cstheme="majorBidi"/>
+      <w:rFonts w:ascii="Gautami" w:eastAsiaTheme="majorEastAsia" w:hAnsi="Gautami" w:cs="Gautami"/>
       <w:iCs/>
-      <w:color w:val="4F81BD" w:themeColor="accent1"/>
+      <w:color w:val="000000" w:themeColor="text1"/>
     </w:rPr>
   </w:style>
   <w:style w:type="paragraph" w:styleId="Overskrift6">
@@ -944,15 +1216,16 @@
     <w:uiPriority w:val="9"/>
     <w:unhideWhenUsed/>
     <w:qFormat/>
+    <w:rsid w:val="009F04EB"/>
     <w:pPr>
       <w:keepNext/>
       <w:keepLines/>
-      <w:spacing w:before="200" w:after="0"/>
+      <w:spacing w:after="0" w:line="360" w:lineRule="auto"/>
       <w:outlineLvl w:val="5"/>
     </w:pPr>
     <w:rPr>
-      <w:rFonts w:asciiTheme="majorHAnsi" w:eastAsiaTheme="majorEastAsia" w:hAnsiTheme="majorHAnsi" w:cstheme="majorBidi"/>
-      <w:color w:val="4F81BD" w:themeColor="accent1"/>
+      <w:rFonts w:ascii="Gautami" w:eastAsiaTheme="majorEastAsia" w:hAnsi="Gautami" w:cs="Gautami"/>
+      <w:color w:val="000000" w:themeColor="text1"/>
     </w:rPr>
   </w:style>
   <w:style w:type="paragraph" w:styleId="Overskrift7">
@@ -962,15 +1235,16 @@
     <w:uiPriority w:val="9"/>
     <w:unhideWhenUsed/>
     <w:qFormat/>
+    <w:rsid w:val="009F04EB"/>
     <w:pPr>
       <w:keepNext/>
       <w:keepLines/>
-      <w:spacing w:before="200" w:after="0"/>
+      <w:spacing w:after="0" w:line="360" w:lineRule="auto"/>
       <w:outlineLvl w:val="6"/>
     </w:pPr>
     <w:rPr>
-      <w:rFonts w:asciiTheme="majorHAnsi" w:eastAsiaTheme="majorEastAsia" w:hAnsiTheme="majorHAnsi" w:cstheme="majorBidi"/>
-      <w:color w:val="4F81BD" w:themeColor="accent1"/>
+      <w:rFonts w:ascii="Gautami" w:eastAsiaTheme="majorEastAsia" w:hAnsi="Gautami" w:cs="Gautami"/>
+      <w:color w:val="000000" w:themeColor="text1"/>
     </w:rPr>
   </w:style>
   <w:style w:type="paragraph" w:styleId="Overskrift8">
@@ -980,15 +1254,16 @@
     <w:uiPriority w:val="9"/>
     <w:unhideWhenUsed/>
     <w:qFormat/>
+    <w:rsid w:val="009F04EB"/>
     <w:pPr>
       <w:keepNext/>
       <w:keepLines/>
-      <w:spacing w:before="200" w:after="0"/>
+      <w:spacing w:after="0" w:line="360" w:lineRule="auto"/>
       <w:outlineLvl w:val="7"/>
     </w:pPr>
     <w:rPr>
-      <w:rFonts w:asciiTheme="majorHAnsi" w:eastAsiaTheme="majorEastAsia" w:hAnsiTheme="majorHAnsi" w:cstheme="majorBidi"/>
-      <w:color w:val="4F81BD" w:themeColor="accent1"/>
+      <w:rFonts w:ascii="Gautami" w:eastAsiaTheme="majorEastAsia" w:hAnsi="Gautami" w:cs="Gautami"/>
+      <w:color w:val="000000" w:themeColor="text1"/>
     </w:rPr>
   </w:style>
   <w:style w:type="paragraph" w:styleId="Overskrift9">
@@ -998,15 +1273,16 @@
     <w:uiPriority w:val="9"/>
     <w:unhideWhenUsed/>
     <w:qFormat/>
+    <w:rsid w:val="009F04EB"/>
     <w:pPr>
       <w:keepNext/>
       <w:keepLines/>
-      <w:spacing w:before="200" w:after="0"/>
+      <w:spacing w:after="0" w:line="360" w:lineRule="auto"/>
       <w:outlineLvl w:val="8"/>
     </w:pPr>
     <w:rPr>
-      <w:rFonts w:asciiTheme="majorHAnsi" w:eastAsiaTheme="majorEastAsia" w:hAnsiTheme="majorHAnsi" w:cstheme="majorBidi"/>
-      <w:color w:val="4F81BD" w:themeColor="accent1"/>
+      <w:rFonts w:ascii="Gautami" w:eastAsiaTheme="majorEastAsia" w:hAnsi="Gautami" w:cs="Gautami"/>
+      <w:color w:val="000000" w:themeColor="text1"/>
     </w:rPr>
   </w:style>
   <w:style w:type="character" w:default="1" w:styleId="Standardskrifttypeiafsnit">

</xml_diff>